<commit_message>
Inclusion of additional hypotheses.
2.	There is a greater prevalence of male characters in comics 
3.	As time progressed and the comics matured, the amount of female characters increased
4.	Male characters are assumed more important, as they have more expansive relationships
</commit_message>
<xml_diff>
--- a/Week2_Part2/Week2_Part2 Assignment Centrality Measures.docx
+++ b/Week2_Part2/Week2_Part2 Assignment Centrality Measures.docx
@@ -1,6 +1,6 @@
 
 <file path=word/document.xml><?xml version="1.0" encoding="utf-8"?>
-<w:document xmlns:wpc="http://schemas.microsoft.com/office/word/2010/wordprocessingCanvas" xmlns:cx="http://schemas.microsoft.com/office/drawing/2014/chartex" xmlns:cx1="http://schemas.microsoft.com/office/drawing/2015/9/8/chartex" xmlns:cx2="http://schemas.microsoft.com/office/drawing/2015/10/21/chartex" xmlns:cx3="http://schemas.microsoft.com/office/drawing/2016/5/9/chartex" xmlns:cx4="http://schemas.microsoft.com/office/drawing/2016/5/10/chartex" xmlns:cx5="http://schemas.microsoft.com/office/drawing/2016/5/11/chartex" xmlns:cx6="http://schemas.microsoft.com/office/drawing/2016/5/12/chartex" xmlns:cx7="http://schemas.microsoft.com/office/drawing/2016/5/13/chartex" xmlns:cx8="http://schemas.microsoft.com/office/drawing/2016/5/14/chartex" xmlns:mc="http://schemas.openxmlformats.org/markup-compatibility/2006" xmlns:aink="http://schemas.microsoft.com/office/drawing/2016/ink" xmlns:am3d="http://schemas.microsoft.com/office/drawing/2017/model3d" xmlns:o="urn:schemas-microsoft-com:office:office" xmlns:r="http://schemas.openxmlformats.org/officeDocument/2006/relationships" xmlns:m="http://schemas.openxmlformats.org/officeDocument/2006/math" xmlns:v="urn:schemas-microsoft-com:vml" xmlns:wp14="http://schemas.microsoft.com/office/word/2010/wordprocessingDrawing" xmlns:wp="http://schemas.openxmlformats.org/drawingml/2006/wordprocessingDrawing" xmlns:w10="urn:schemas-microsoft-com:office:word" xmlns:w="http://schemas.openxmlformats.org/wordprocessingml/2006/main" xmlns:w14="http://schemas.microsoft.com/office/word/2010/wordml" xmlns:w15="http://schemas.microsoft.com/office/word/2012/wordml" xmlns:w16cex="http://schemas.microsoft.com/office/word/2018/wordml/cex" xmlns:w16cid="http://schemas.microsoft.com/office/word/2016/wordml/cid" xmlns:w16="http://schemas.microsoft.com/office/word/2018/wordml" xmlns:w16se="http://schemas.microsoft.com/office/word/2015/wordml/symex" xmlns:wpg="http://schemas.microsoft.com/office/word/2010/wordprocessingGroup" xmlns:wpi="http://schemas.microsoft.com/office/word/2010/wordprocessingInk" xmlns:wne="http://schemas.microsoft.com/office/word/2006/wordml" xmlns:wps="http://schemas.microsoft.com/office/word/2010/wordprocessingShape" mc:Ignorable="w14 w15 w16se w16cid w16 w16cex wp14">
+<w:document xmlns:wpc="http://schemas.microsoft.com/office/word/2010/wordprocessingCanvas" xmlns:cx="http://schemas.microsoft.com/office/drawing/2014/chartex" xmlns:cx1="http://schemas.microsoft.com/office/drawing/2015/9/8/chartex" xmlns:cx2="http://schemas.microsoft.com/office/drawing/2015/10/21/chartex" xmlns:cx3="http://schemas.microsoft.com/office/drawing/2016/5/9/chartex" xmlns:cx4="http://schemas.microsoft.com/office/drawing/2016/5/10/chartex" xmlns:cx5="http://schemas.microsoft.com/office/drawing/2016/5/11/chartex" xmlns:cx6="http://schemas.microsoft.com/office/drawing/2016/5/12/chartex" xmlns:cx7="http://schemas.microsoft.com/office/drawing/2016/5/13/chartex" xmlns:cx8="http://schemas.microsoft.com/office/drawing/2016/5/14/chartex" xmlns:mc="http://schemas.openxmlformats.org/markup-compatibility/2006" xmlns:aink="http://schemas.microsoft.com/office/drawing/2016/ink" xmlns:am3d="http://schemas.microsoft.com/office/drawing/2017/model3d" xmlns:o="urn:schemas-microsoft-com:office:office" xmlns:r="http://schemas.openxmlformats.org/officeDocument/2006/relationships" xmlns:m="http://schemas.openxmlformats.org/officeDocument/2006/math" xmlns:v="urn:schemas-microsoft-com:vml" xmlns:wp14="http://schemas.microsoft.com/office/word/2010/wordprocessingDrawing" xmlns:wp="http://schemas.openxmlformats.org/drawingml/2006/wordprocessingDrawing" xmlns:w10="urn:schemas-microsoft-com:office:word" xmlns:w="http://schemas.openxmlformats.org/wordprocessingml/2006/main" xmlns:w14="http://schemas.microsoft.com/office/word/2010/wordml" xmlns:w15="http://schemas.microsoft.com/office/word/2012/wordml" xmlns:w16cid="http://schemas.microsoft.com/office/word/2016/wordml/cid" xmlns:w16se="http://schemas.microsoft.com/office/word/2015/wordml/symex" xmlns:wpg="http://schemas.microsoft.com/office/word/2010/wordprocessingGroup" xmlns:wpi="http://schemas.microsoft.com/office/word/2010/wordprocessingInk" xmlns:wne="http://schemas.microsoft.com/office/word/2006/wordml" xmlns:wps="http://schemas.microsoft.com/office/word/2010/wordprocessingShape" mc:Ignorable="w14 w15 w16se w16cid wp14">
   <w:body>
     <w:p>
       <w:pPr>
@@ -112,31 +112,19 @@
           <w:szCs w:val="22"/>
           <w:bdr w:val="none" w:sz="0" w:space="0" w:color="auto" w:frame="1"/>
         </w:rPr>
-        <w:t>In addition to identifying your data source, you should create a high level plan that describes how you would load the data for analysis, and describe a hypothetical outcome that could be predicted from comparing degree centrality across categorical groups. </w:t>
-      </w:r>
-    </w:p>
-    <w:p>
-      <w:pPr>
-        <w:pStyle w:val="NormalWeb"/>
-        <w:spacing w:before="0" w:beforeAutospacing="0" w:after="0" w:afterAutospacing="0"/>
+        <w:t xml:space="preserve">In addition to identifying your data source, you should create a </w:t>
+      </w:r>
+      <w:r>
         <w:rPr>
           <w:color w:val="111111"/>
           <w:sz w:val="22"/>
           <w:szCs w:val="22"/>
           <w:bdr w:val="none" w:sz="0" w:space="0" w:color="auto" w:frame="1"/>
         </w:rPr>
-      </w:pPr>
-    </w:p>
-    <w:p>
-      <w:pPr>
-        <w:pStyle w:val="NormalWeb"/>
-        <w:spacing w:before="0" w:beforeAutospacing="0" w:after="0" w:afterAutospacing="0"/>
-        <w:rPr>
-          <w:color w:val="111111"/>
-          <w:sz w:val="22"/>
-          <w:szCs w:val="22"/>
-        </w:rPr>
-      </w:pPr>
+        <w:t>high-level</w:t>
+      </w:r>
+      <w:bookmarkStart w:id="0" w:name="_GoBack"/>
+      <w:bookmarkEnd w:id="0"/>
       <w:r>
         <w:rPr>
           <w:color w:val="111111"/>
@@ -144,7 +132,7 @@
           <w:szCs w:val="22"/>
           <w:bdr w:val="none" w:sz="0" w:space="0" w:color="auto" w:frame="1"/>
         </w:rPr>
-        <w:t>For this week’s assignment, you are not required to actually load or analyze the data.  Please see also Project 1 below.</w:t>
+        <w:t xml:space="preserve"> plan that describes how you would load the data for analysis, and describe a hypothetical outcome that could be predicted from comparing degree centrality across categorical groups. </w:t>
       </w:r>
     </w:p>
     <w:p>
@@ -164,6 +152,7 @@
         <w:pStyle w:val="NormalWeb"/>
         <w:spacing w:before="0" w:beforeAutospacing="0" w:after="0" w:afterAutospacing="0"/>
         <w:rPr>
+          <w:color w:val="111111"/>
           <w:sz w:val="22"/>
           <w:szCs w:val="22"/>
         </w:rPr>
@@ -175,6 +164,37 @@
           <w:szCs w:val="22"/>
           <w:bdr w:val="none" w:sz="0" w:space="0" w:color="auto" w:frame="1"/>
         </w:rPr>
+        <w:t>For this week’s assignment, you are not required to actually load or analyze the data.  Please see also Project 1 below.</w:t>
+      </w:r>
+    </w:p>
+    <w:p>
+      <w:pPr>
+        <w:pStyle w:val="NormalWeb"/>
+        <w:spacing w:before="0" w:beforeAutospacing="0" w:after="0" w:afterAutospacing="0"/>
+        <w:rPr>
+          <w:color w:val="111111"/>
+          <w:sz w:val="22"/>
+          <w:szCs w:val="22"/>
+          <w:bdr w:val="none" w:sz="0" w:space="0" w:color="auto" w:frame="1"/>
+        </w:rPr>
+      </w:pPr>
+    </w:p>
+    <w:p>
+      <w:pPr>
+        <w:pStyle w:val="NormalWeb"/>
+        <w:spacing w:before="0" w:beforeAutospacing="0" w:after="0" w:afterAutospacing="0"/>
+        <w:rPr>
+          <w:sz w:val="22"/>
+          <w:szCs w:val="22"/>
+        </w:rPr>
+      </w:pPr>
+      <w:r>
+        <w:rPr>
+          <w:color w:val="111111"/>
+          <w:sz w:val="22"/>
+          <w:szCs w:val="22"/>
+          <w:bdr w:val="none" w:sz="0" w:space="0" w:color="auto" w:frame="1"/>
+        </w:rPr>
         <w:t>You may work in a small group on the assignment.   You should post your document to GitHub by end of day on Sunday.</w:t>
       </w:r>
     </w:p>
@@ -185,7 +205,7 @@
         </w:rPr>
       </w:pPr>
     </w:p>
-    <w:bookmarkStart w:id="0" w:name="_Toc42946151" w:displacedByCustomXml="next"/>
+    <w:bookmarkStart w:id="1" w:name="_Toc42946151" w:displacedByCustomXml="next"/>
     <w:sdt>
       <w:sdtPr>
         <w:rPr>
@@ -215,7 +235,7 @@
           <w:r>
             <w:t>Table of Contents</w:t>
           </w:r>
-          <w:bookmarkEnd w:id="0"/>
+          <w:bookmarkEnd w:id="1"/>
         </w:p>
         <w:p>
           <w:pPr>
@@ -921,7 +941,7 @@
           <w:rFonts w:cs="Times New Roman"/>
         </w:rPr>
       </w:pPr>
-      <w:bookmarkStart w:id="1" w:name="_Toc42946152"/>
+      <w:bookmarkStart w:id="2" w:name="_Toc42946152"/>
       <w:r>
         <w:rPr>
           <w:rFonts w:cs="Times New Roman"/>
@@ -929,7 +949,7 @@
         <w:lastRenderedPageBreak/>
         <w:t>Summary:</w:t>
       </w:r>
-      <w:bookmarkEnd w:id="1"/>
+      <w:bookmarkEnd w:id="2"/>
     </w:p>
     <w:p>
       <w:r>
@@ -967,27 +987,27 @@
           <w:rFonts w:cs="Times New Roman"/>
         </w:rPr>
       </w:pPr>
-      <w:bookmarkStart w:id="2" w:name="_Toc42946153"/>
+      <w:bookmarkStart w:id="3" w:name="_Toc42946153"/>
       <w:r>
         <w:rPr>
           <w:rFonts w:cs="Times New Roman"/>
         </w:rPr>
         <w:t>Datasets</w:t>
       </w:r>
-      <w:bookmarkEnd w:id="2"/>
+      <w:bookmarkEnd w:id="3"/>
     </w:p>
     <w:p>
       <w:pPr>
         <w:pStyle w:val="Heading2"/>
       </w:pPr>
-      <w:bookmarkStart w:id="3" w:name="_Toc42946154"/>
+      <w:bookmarkStart w:id="4" w:name="_Toc42946154"/>
       <w:r>
         <w:t>Sources</w:t>
       </w:r>
       <w:r>
         <w:t>:</w:t>
       </w:r>
-      <w:bookmarkEnd w:id="3"/>
+      <w:bookmarkEnd w:id="4"/>
     </w:p>
     <w:tbl>
       <w:tblPr>
@@ -1387,31 +1407,7 @@
                 <w:rPr>
                   <w:rStyle w:val="Hyperlink"/>
                 </w:rPr>
-                <w:t xml:space="preserve">link </w:t>
-              </w:r>
-              <w:r>
-                <w:rPr>
-                  <w:rStyle w:val="Hyperlink"/>
-                </w:rPr>
-                <w:t>t</w:t>
-              </w:r>
-              <w:r>
-                <w:rPr>
-                  <w:rStyle w:val="Hyperlink"/>
-                </w:rPr>
-                <w:t>o</w:t>
-              </w:r>
-              <w:r>
-                <w:rPr>
-                  <w:rStyle w:val="Hyperlink"/>
-                </w:rPr>
-                <w:t xml:space="preserve"> </w:t>
-              </w:r>
-              <w:r>
-                <w:rPr>
-                  <w:rStyle w:val="Hyperlink"/>
-                </w:rPr>
-                <w:t>site</w:t>
+                <w:t>link to site</w:t>
               </w:r>
             </w:hyperlink>
           </w:p>
@@ -1490,12 +1486,12 @@
       <w:pPr>
         <w:pStyle w:val="Heading2"/>
       </w:pPr>
-      <w:bookmarkStart w:id="4" w:name="_Toc42946155"/>
+      <w:bookmarkStart w:id="5" w:name="_Toc42946155"/>
       <w:r>
         <w:lastRenderedPageBreak/>
         <w:t>Categorical Feature</w:t>
       </w:r>
-      <w:bookmarkEnd w:id="4"/>
+      <w:bookmarkEnd w:id="5"/>
     </w:p>
     <w:p>
       <w:r>
@@ -1512,11 +1508,11 @@
       <w:pPr>
         <w:pStyle w:val="Heading1"/>
       </w:pPr>
-      <w:bookmarkStart w:id="5" w:name="_Toc42946156"/>
+      <w:bookmarkStart w:id="6" w:name="_Toc42946156"/>
       <w:r>
         <w:t>High Level Plan</w:t>
       </w:r>
-      <w:bookmarkEnd w:id="5"/>
+      <w:bookmarkEnd w:id="6"/>
     </w:p>
     <w:p>
       <w:pPr>
@@ -1525,7 +1521,7 @@
           <w:bdr w:val="none" w:sz="0" w:space="0" w:color="auto" w:frame="1"/>
         </w:rPr>
       </w:pPr>
-      <w:bookmarkStart w:id="6" w:name="_Toc42946157"/>
+      <w:bookmarkStart w:id="7" w:name="_Toc42946157"/>
       <w:r>
         <w:rPr>
           <w:bdr w:val="none" w:sz="0" w:space="0" w:color="auto" w:frame="1"/>
@@ -1538,7 +1534,7 @@
         </w:rPr>
         <w:t xml:space="preserve"> &amp; Analysis</w:t>
       </w:r>
-      <w:bookmarkEnd w:id="6"/>
+      <w:bookmarkEnd w:id="7"/>
     </w:p>
     <w:p>
       <w:r>
@@ -1733,14 +1729,14 @@
           <w:bdr w:val="none" w:sz="0" w:space="0" w:color="auto" w:frame="1"/>
         </w:rPr>
       </w:pPr>
-      <w:bookmarkStart w:id="7" w:name="_Toc42946158"/>
+      <w:bookmarkStart w:id="8" w:name="_Toc42946158"/>
       <w:r>
         <w:rPr>
           <w:bdr w:val="none" w:sz="0" w:space="0" w:color="auto" w:frame="1"/>
         </w:rPr>
         <w:t>Degree Centrality</w:t>
       </w:r>
-      <w:bookmarkEnd w:id="7"/>
+      <w:bookmarkEnd w:id="8"/>
     </w:p>
     <w:p>
       <w:pPr>
@@ -1834,7 +1830,7 @@
           <w:bdr w:val="none" w:sz="0" w:space="0" w:color="auto" w:frame="1"/>
         </w:rPr>
       </w:pPr>
-      <w:bookmarkStart w:id="8" w:name="_Toc42946159"/>
+      <w:bookmarkStart w:id="9" w:name="_Toc42946159"/>
       <w:r>
         <w:t>Hypothetical</w:t>
       </w:r>
@@ -1844,7 +1840,7 @@
         </w:rPr>
         <w:t xml:space="preserve"> Outcome</w:t>
       </w:r>
-      <w:bookmarkEnd w:id="8"/>
+      <w:bookmarkEnd w:id="9"/>
     </w:p>
     <w:p>
       <w:pPr>
@@ -1877,15 +1873,41 @@
           <w:color w:val="111111"/>
           <w:bdr w:val="none" w:sz="0" w:space="0" w:color="auto" w:frame="1"/>
         </w:rPr>
-        <w:t>Others….</w:t>
-      </w:r>
+        <w:t xml:space="preserve">There is a greater prevalence of male characters in comics </w:t>
+      </w:r>
+    </w:p>
+    <w:p>
+      <w:pPr>
+        <w:pStyle w:val="ListParagraph"/>
+        <w:numPr>
+          <w:ilvl w:val="0"/>
+          <w:numId w:val="10"/>
+        </w:numPr>
+      </w:pPr>
       <w:r>
         <w:rPr>
           <w:rFonts w:cs="Times New Roman"/>
           <w:color w:val="111111"/>
           <w:bdr w:val="none" w:sz="0" w:space="0" w:color="auto" w:frame="1"/>
         </w:rPr>
-        <w:t> </w:t>
+        <w:t>As time progressed and the comics matured, the amount of female characters increased</w:t>
+      </w:r>
+    </w:p>
+    <w:p>
+      <w:pPr>
+        <w:pStyle w:val="ListParagraph"/>
+        <w:numPr>
+          <w:ilvl w:val="0"/>
+          <w:numId w:val="10"/>
+        </w:numPr>
+      </w:pPr>
+      <w:r>
+        <w:rPr>
+          <w:rFonts w:cs="Times New Roman"/>
+          <w:color w:val="111111"/>
+          <w:bdr w:val="none" w:sz="0" w:space="0" w:color="auto" w:frame="1"/>
+        </w:rPr>
+        <w:t>Male characters are assumed more important, as they have more expansive relationships</w:t>
       </w:r>
     </w:p>
     <w:sectPr>
@@ -1901,7 +1923,7 @@
 </file>
 
 <file path=word/endnotes.xml><?xml version="1.0" encoding="utf-8"?>
-<w:endnotes xmlns:wpc="http://schemas.microsoft.com/office/word/2010/wordprocessingCanvas" xmlns:cx="http://schemas.microsoft.com/office/drawing/2014/chartex" xmlns:cx1="http://schemas.microsoft.com/office/drawing/2015/9/8/chartex" xmlns:cx2="http://schemas.microsoft.com/office/drawing/2015/10/21/chartex" xmlns:cx3="http://schemas.microsoft.com/office/drawing/2016/5/9/chartex" xmlns:cx4="http://schemas.microsoft.com/office/drawing/2016/5/10/chartex" xmlns:cx5="http://schemas.microsoft.com/office/drawing/2016/5/11/chartex" xmlns:cx6="http://schemas.microsoft.com/office/drawing/2016/5/12/chartex" xmlns:cx7="http://schemas.microsoft.com/office/drawing/2016/5/13/chartex" xmlns:cx8="http://schemas.microsoft.com/office/drawing/2016/5/14/chartex" xmlns:mc="http://schemas.openxmlformats.org/markup-compatibility/2006" xmlns:aink="http://schemas.microsoft.com/office/drawing/2016/ink" xmlns:am3d="http://schemas.microsoft.com/office/drawing/2017/model3d" xmlns:o="urn:schemas-microsoft-com:office:office" xmlns:r="http://schemas.openxmlformats.org/officeDocument/2006/relationships" xmlns:m="http://schemas.openxmlformats.org/officeDocument/2006/math" xmlns:v="urn:schemas-microsoft-com:vml" xmlns:wp14="http://schemas.microsoft.com/office/word/2010/wordprocessingDrawing" xmlns:wp="http://schemas.openxmlformats.org/drawingml/2006/wordprocessingDrawing" xmlns:w10="urn:schemas-microsoft-com:office:word" xmlns:w="http://schemas.openxmlformats.org/wordprocessingml/2006/main" xmlns:w14="http://schemas.microsoft.com/office/word/2010/wordml" xmlns:w15="http://schemas.microsoft.com/office/word/2012/wordml" xmlns:w16cex="http://schemas.microsoft.com/office/word/2018/wordml/cex" xmlns:w16cid="http://schemas.microsoft.com/office/word/2016/wordml/cid" xmlns:w16="http://schemas.microsoft.com/office/word/2018/wordml" xmlns:w16se="http://schemas.microsoft.com/office/word/2015/wordml/symex" xmlns:wpg="http://schemas.microsoft.com/office/word/2010/wordprocessingGroup" xmlns:wpi="http://schemas.microsoft.com/office/word/2010/wordprocessingInk" xmlns:wne="http://schemas.microsoft.com/office/word/2006/wordml" xmlns:wps="http://schemas.microsoft.com/office/word/2010/wordprocessingShape" mc:Ignorable="w14 w15 w16se w16cid w16 w16cex wp14">
+<w:endnotes xmlns:wpc="http://schemas.microsoft.com/office/word/2010/wordprocessingCanvas" xmlns:cx="http://schemas.microsoft.com/office/drawing/2014/chartex" xmlns:cx1="http://schemas.microsoft.com/office/drawing/2015/9/8/chartex" xmlns:cx2="http://schemas.microsoft.com/office/drawing/2015/10/21/chartex" xmlns:cx3="http://schemas.microsoft.com/office/drawing/2016/5/9/chartex" xmlns:cx4="http://schemas.microsoft.com/office/drawing/2016/5/10/chartex" xmlns:cx5="http://schemas.microsoft.com/office/drawing/2016/5/11/chartex" xmlns:cx6="http://schemas.microsoft.com/office/drawing/2016/5/12/chartex" xmlns:cx7="http://schemas.microsoft.com/office/drawing/2016/5/13/chartex" xmlns:cx8="http://schemas.microsoft.com/office/drawing/2016/5/14/chartex" xmlns:mc="http://schemas.openxmlformats.org/markup-compatibility/2006" xmlns:aink="http://schemas.microsoft.com/office/drawing/2016/ink" xmlns:am3d="http://schemas.microsoft.com/office/drawing/2017/model3d" xmlns:o="urn:schemas-microsoft-com:office:office" xmlns:r="http://schemas.openxmlformats.org/officeDocument/2006/relationships" xmlns:m="http://schemas.openxmlformats.org/officeDocument/2006/math" xmlns:v="urn:schemas-microsoft-com:vml" xmlns:wp14="http://schemas.microsoft.com/office/word/2010/wordprocessingDrawing" xmlns:wp="http://schemas.openxmlformats.org/drawingml/2006/wordprocessingDrawing" xmlns:w10="urn:schemas-microsoft-com:office:word" xmlns:w="http://schemas.openxmlformats.org/wordprocessingml/2006/main" xmlns:w14="http://schemas.microsoft.com/office/word/2010/wordml" xmlns:w15="http://schemas.microsoft.com/office/word/2012/wordml" xmlns:w16cid="http://schemas.microsoft.com/office/word/2016/wordml/cid" xmlns:w16se="http://schemas.microsoft.com/office/word/2015/wordml/symex" xmlns:wpg="http://schemas.microsoft.com/office/word/2010/wordprocessingGroup" xmlns:wpi="http://schemas.microsoft.com/office/word/2010/wordprocessingInk" xmlns:wne="http://schemas.microsoft.com/office/word/2006/wordml" xmlns:wps="http://schemas.microsoft.com/office/word/2010/wordprocessingShape" mc:Ignorable="w14 w15 w16se w16cid wp14">
   <w:endnote w:type="separator" w:id="-1">
     <w:p>
       <w:pPr>
@@ -1926,7 +1948,7 @@
 </file>
 
 <file path=word/footer1.xml><?xml version="1.0" encoding="utf-8"?>
-<w:ftr xmlns:wpc="http://schemas.microsoft.com/office/word/2010/wordprocessingCanvas" xmlns:cx="http://schemas.microsoft.com/office/drawing/2014/chartex" xmlns:cx1="http://schemas.microsoft.com/office/drawing/2015/9/8/chartex" xmlns:cx2="http://schemas.microsoft.com/office/drawing/2015/10/21/chartex" xmlns:cx3="http://schemas.microsoft.com/office/drawing/2016/5/9/chartex" xmlns:cx4="http://schemas.microsoft.com/office/drawing/2016/5/10/chartex" xmlns:cx5="http://schemas.microsoft.com/office/drawing/2016/5/11/chartex" xmlns:cx6="http://schemas.microsoft.com/office/drawing/2016/5/12/chartex" xmlns:cx7="http://schemas.microsoft.com/office/drawing/2016/5/13/chartex" xmlns:cx8="http://schemas.microsoft.com/office/drawing/2016/5/14/chartex" xmlns:mc="http://schemas.openxmlformats.org/markup-compatibility/2006" xmlns:aink="http://schemas.microsoft.com/office/drawing/2016/ink" xmlns:am3d="http://schemas.microsoft.com/office/drawing/2017/model3d" xmlns:o="urn:schemas-microsoft-com:office:office" xmlns:r="http://schemas.openxmlformats.org/officeDocument/2006/relationships" xmlns:m="http://schemas.openxmlformats.org/officeDocument/2006/math" xmlns:v="urn:schemas-microsoft-com:vml" xmlns:wp14="http://schemas.microsoft.com/office/word/2010/wordprocessingDrawing" xmlns:wp="http://schemas.openxmlformats.org/drawingml/2006/wordprocessingDrawing" xmlns:w10="urn:schemas-microsoft-com:office:word" xmlns:w="http://schemas.openxmlformats.org/wordprocessingml/2006/main" xmlns:w14="http://schemas.microsoft.com/office/word/2010/wordml" xmlns:w15="http://schemas.microsoft.com/office/word/2012/wordml" xmlns:w16cex="http://schemas.microsoft.com/office/word/2018/wordml/cex" xmlns:w16cid="http://schemas.microsoft.com/office/word/2016/wordml/cid" xmlns:w16="http://schemas.microsoft.com/office/word/2018/wordml" xmlns:w16se="http://schemas.microsoft.com/office/word/2015/wordml/symex" xmlns:wpg="http://schemas.microsoft.com/office/word/2010/wordprocessingGroup" xmlns:wpi="http://schemas.microsoft.com/office/word/2010/wordprocessingInk" xmlns:wne="http://schemas.microsoft.com/office/word/2006/wordml" xmlns:wps="http://schemas.microsoft.com/office/word/2010/wordprocessingShape" mc:Ignorable="w14 w15 w16se w16cid w16 w16cex wp14">
+<w:ftr xmlns:wpc="http://schemas.microsoft.com/office/word/2010/wordprocessingCanvas" xmlns:cx="http://schemas.microsoft.com/office/drawing/2014/chartex" xmlns:cx1="http://schemas.microsoft.com/office/drawing/2015/9/8/chartex" xmlns:cx2="http://schemas.microsoft.com/office/drawing/2015/10/21/chartex" xmlns:cx3="http://schemas.microsoft.com/office/drawing/2016/5/9/chartex" xmlns:cx4="http://schemas.microsoft.com/office/drawing/2016/5/10/chartex" xmlns:cx5="http://schemas.microsoft.com/office/drawing/2016/5/11/chartex" xmlns:cx6="http://schemas.microsoft.com/office/drawing/2016/5/12/chartex" xmlns:cx7="http://schemas.microsoft.com/office/drawing/2016/5/13/chartex" xmlns:cx8="http://schemas.microsoft.com/office/drawing/2016/5/14/chartex" xmlns:mc="http://schemas.openxmlformats.org/markup-compatibility/2006" xmlns:aink="http://schemas.microsoft.com/office/drawing/2016/ink" xmlns:am3d="http://schemas.microsoft.com/office/drawing/2017/model3d" xmlns:o="urn:schemas-microsoft-com:office:office" xmlns:r="http://schemas.openxmlformats.org/officeDocument/2006/relationships" xmlns:m="http://schemas.openxmlformats.org/officeDocument/2006/math" xmlns:v="urn:schemas-microsoft-com:vml" xmlns:wp14="http://schemas.microsoft.com/office/word/2010/wordprocessingDrawing" xmlns:wp="http://schemas.openxmlformats.org/drawingml/2006/wordprocessingDrawing" xmlns:w10="urn:schemas-microsoft-com:office:word" xmlns:w="http://schemas.openxmlformats.org/wordprocessingml/2006/main" xmlns:w14="http://schemas.microsoft.com/office/word/2010/wordml" xmlns:w15="http://schemas.microsoft.com/office/word/2012/wordml" xmlns:w16cid="http://schemas.microsoft.com/office/word/2016/wordml/cid" xmlns:w16se="http://schemas.microsoft.com/office/word/2015/wordml/symex" xmlns:wpg="http://schemas.microsoft.com/office/word/2010/wordprocessingGroup" xmlns:wpi="http://schemas.microsoft.com/office/word/2010/wordprocessingInk" xmlns:wne="http://schemas.microsoft.com/office/word/2006/wordml" xmlns:wps="http://schemas.microsoft.com/office/word/2010/wordprocessingShape" mc:Ignorable="w14 w15 w16se w16cid wp14">
   <w:p>
     <w:pPr>
       <w:jc w:val="center"/>
@@ -1954,7 +1976,7 @@
 </file>
 
 <file path=word/footnotes.xml><?xml version="1.0" encoding="utf-8"?>
-<w:footnotes xmlns:wpc="http://schemas.microsoft.com/office/word/2010/wordprocessingCanvas" xmlns:cx="http://schemas.microsoft.com/office/drawing/2014/chartex" xmlns:cx1="http://schemas.microsoft.com/office/drawing/2015/9/8/chartex" xmlns:cx2="http://schemas.microsoft.com/office/drawing/2015/10/21/chartex" xmlns:cx3="http://schemas.microsoft.com/office/drawing/2016/5/9/chartex" xmlns:cx4="http://schemas.microsoft.com/office/drawing/2016/5/10/chartex" xmlns:cx5="http://schemas.microsoft.com/office/drawing/2016/5/11/chartex" xmlns:cx6="http://schemas.microsoft.com/office/drawing/2016/5/12/chartex" xmlns:cx7="http://schemas.microsoft.com/office/drawing/2016/5/13/chartex" xmlns:cx8="http://schemas.microsoft.com/office/drawing/2016/5/14/chartex" xmlns:mc="http://schemas.openxmlformats.org/markup-compatibility/2006" xmlns:aink="http://schemas.microsoft.com/office/drawing/2016/ink" xmlns:am3d="http://schemas.microsoft.com/office/drawing/2017/model3d" xmlns:o="urn:schemas-microsoft-com:office:office" xmlns:r="http://schemas.openxmlformats.org/officeDocument/2006/relationships" xmlns:m="http://schemas.openxmlformats.org/officeDocument/2006/math" xmlns:v="urn:schemas-microsoft-com:vml" xmlns:wp14="http://schemas.microsoft.com/office/word/2010/wordprocessingDrawing" xmlns:wp="http://schemas.openxmlformats.org/drawingml/2006/wordprocessingDrawing" xmlns:w10="urn:schemas-microsoft-com:office:word" xmlns:w="http://schemas.openxmlformats.org/wordprocessingml/2006/main" xmlns:w14="http://schemas.microsoft.com/office/word/2010/wordml" xmlns:w15="http://schemas.microsoft.com/office/word/2012/wordml" xmlns:w16cex="http://schemas.microsoft.com/office/word/2018/wordml/cex" xmlns:w16cid="http://schemas.microsoft.com/office/word/2016/wordml/cid" xmlns:w16="http://schemas.microsoft.com/office/word/2018/wordml" xmlns:w16se="http://schemas.microsoft.com/office/word/2015/wordml/symex" xmlns:wpg="http://schemas.microsoft.com/office/word/2010/wordprocessingGroup" xmlns:wpi="http://schemas.microsoft.com/office/word/2010/wordprocessingInk" xmlns:wne="http://schemas.microsoft.com/office/word/2006/wordml" xmlns:wps="http://schemas.microsoft.com/office/word/2010/wordprocessingShape" mc:Ignorable="w14 w15 w16se w16cid w16 w16cex wp14">
+<w:footnotes xmlns:wpc="http://schemas.microsoft.com/office/word/2010/wordprocessingCanvas" xmlns:cx="http://schemas.microsoft.com/office/drawing/2014/chartex" xmlns:cx1="http://schemas.microsoft.com/office/drawing/2015/9/8/chartex" xmlns:cx2="http://schemas.microsoft.com/office/drawing/2015/10/21/chartex" xmlns:cx3="http://schemas.microsoft.com/office/drawing/2016/5/9/chartex" xmlns:cx4="http://schemas.microsoft.com/office/drawing/2016/5/10/chartex" xmlns:cx5="http://schemas.microsoft.com/office/drawing/2016/5/11/chartex" xmlns:cx6="http://schemas.microsoft.com/office/drawing/2016/5/12/chartex" xmlns:cx7="http://schemas.microsoft.com/office/drawing/2016/5/13/chartex" xmlns:cx8="http://schemas.microsoft.com/office/drawing/2016/5/14/chartex" xmlns:mc="http://schemas.openxmlformats.org/markup-compatibility/2006" xmlns:aink="http://schemas.microsoft.com/office/drawing/2016/ink" xmlns:am3d="http://schemas.microsoft.com/office/drawing/2017/model3d" xmlns:o="urn:schemas-microsoft-com:office:office" xmlns:r="http://schemas.openxmlformats.org/officeDocument/2006/relationships" xmlns:m="http://schemas.openxmlformats.org/officeDocument/2006/math" xmlns:v="urn:schemas-microsoft-com:vml" xmlns:wp14="http://schemas.microsoft.com/office/word/2010/wordprocessingDrawing" xmlns:wp="http://schemas.openxmlformats.org/drawingml/2006/wordprocessingDrawing" xmlns:w10="urn:schemas-microsoft-com:office:word" xmlns:w="http://schemas.openxmlformats.org/wordprocessingml/2006/main" xmlns:w14="http://schemas.microsoft.com/office/word/2010/wordml" xmlns:w15="http://schemas.microsoft.com/office/word/2012/wordml" xmlns:w16cid="http://schemas.microsoft.com/office/word/2016/wordml/cid" xmlns:w16se="http://schemas.microsoft.com/office/word/2015/wordml/symex" xmlns:wpg="http://schemas.microsoft.com/office/word/2010/wordprocessingGroup" xmlns:wpi="http://schemas.microsoft.com/office/word/2010/wordprocessingInk" xmlns:wne="http://schemas.microsoft.com/office/word/2006/wordml" xmlns:wps="http://schemas.microsoft.com/office/word/2010/wordprocessingShape" mc:Ignorable="w14 w15 w16se w16cid wp14">
   <w:footnote w:type="separator" w:id="-1">
     <w:p>
       <w:pPr>
@@ -1979,7 +2001,7 @@
 </file>
 
 <file path=word/header1.xml><?xml version="1.0" encoding="utf-8"?>
-<w:hdr xmlns:wpc="http://schemas.microsoft.com/office/word/2010/wordprocessingCanvas" xmlns:cx="http://schemas.microsoft.com/office/drawing/2014/chartex" xmlns:cx1="http://schemas.microsoft.com/office/drawing/2015/9/8/chartex" xmlns:cx2="http://schemas.microsoft.com/office/drawing/2015/10/21/chartex" xmlns:cx3="http://schemas.microsoft.com/office/drawing/2016/5/9/chartex" xmlns:cx4="http://schemas.microsoft.com/office/drawing/2016/5/10/chartex" xmlns:cx5="http://schemas.microsoft.com/office/drawing/2016/5/11/chartex" xmlns:cx6="http://schemas.microsoft.com/office/drawing/2016/5/12/chartex" xmlns:cx7="http://schemas.microsoft.com/office/drawing/2016/5/13/chartex" xmlns:cx8="http://schemas.microsoft.com/office/drawing/2016/5/14/chartex" xmlns:mc="http://schemas.openxmlformats.org/markup-compatibility/2006" xmlns:aink="http://schemas.microsoft.com/office/drawing/2016/ink" xmlns:am3d="http://schemas.microsoft.com/office/drawing/2017/model3d" xmlns:o="urn:schemas-microsoft-com:office:office" xmlns:r="http://schemas.openxmlformats.org/officeDocument/2006/relationships" xmlns:m="http://schemas.openxmlformats.org/officeDocument/2006/math" xmlns:v="urn:schemas-microsoft-com:vml" xmlns:wp14="http://schemas.microsoft.com/office/word/2010/wordprocessingDrawing" xmlns:wp="http://schemas.openxmlformats.org/drawingml/2006/wordprocessingDrawing" xmlns:w10="urn:schemas-microsoft-com:office:word" xmlns:w="http://schemas.openxmlformats.org/wordprocessingml/2006/main" xmlns:w14="http://schemas.microsoft.com/office/word/2010/wordml" xmlns:w15="http://schemas.microsoft.com/office/word/2012/wordml" xmlns:w16cex="http://schemas.microsoft.com/office/word/2018/wordml/cex" xmlns:w16cid="http://schemas.microsoft.com/office/word/2016/wordml/cid" xmlns:w16="http://schemas.microsoft.com/office/word/2018/wordml" xmlns:w16se="http://schemas.microsoft.com/office/word/2015/wordml/symex" xmlns:wpg="http://schemas.microsoft.com/office/word/2010/wordprocessingGroup" xmlns:wpi="http://schemas.microsoft.com/office/word/2010/wordprocessingInk" xmlns:wne="http://schemas.microsoft.com/office/word/2006/wordml" xmlns:wps="http://schemas.microsoft.com/office/word/2010/wordprocessingShape" mc:Ignorable="w14 w15 w16se w16cid w16 w16cex wp14">
+<w:hdr xmlns:wpc="http://schemas.microsoft.com/office/word/2010/wordprocessingCanvas" xmlns:cx="http://schemas.microsoft.com/office/drawing/2014/chartex" xmlns:cx1="http://schemas.microsoft.com/office/drawing/2015/9/8/chartex" xmlns:cx2="http://schemas.microsoft.com/office/drawing/2015/10/21/chartex" xmlns:cx3="http://schemas.microsoft.com/office/drawing/2016/5/9/chartex" xmlns:cx4="http://schemas.microsoft.com/office/drawing/2016/5/10/chartex" xmlns:cx5="http://schemas.microsoft.com/office/drawing/2016/5/11/chartex" xmlns:cx6="http://schemas.microsoft.com/office/drawing/2016/5/12/chartex" xmlns:cx7="http://schemas.microsoft.com/office/drawing/2016/5/13/chartex" xmlns:cx8="http://schemas.microsoft.com/office/drawing/2016/5/14/chartex" xmlns:mc="http://schemas.openxmlformats.org/markup-compatibility/2006" xmlns:aink="http://schemas.microsoft.com/office/drawing/2016/ink" xmlns:am3d="http://schemas.microsoft.com/office/drawing/2017/model3d" xmlns:o="urn:schemas-microsoft-com:office:office" xmlns:r="http://schemas.openxmlformats.org/officeDocument/2006/relationships" xmlns:m="http://schemas.openxmlformats.org/officeDocument/2006/math" xmlns:v="urn:schemas-microsoft-com:vml" xmlns:wp14="http://schemas.microsoft.com/office/word/2010/wordprocessingDrawing" xmlns:wp="http://schemas.openxmlformats.org/drawingml/2006/wordprocessingDrawing" xmlns:w10="urn:schemas-microsoft-com:office:word" xmlns:w="http://schemas.openxmlformats.org/wordprocessingml/2006/main" xmlns:w14="http://schemas.microsoft.com/office/word/2010/wordml" xmlns:w15="http://schemas.microsoft.com/office/word/2012/wordml" xmlns:w16cid="http://schemas.microsoft.com/office/word/2016/wordml/cid" xmlns:w16se="http://schemas.microsoft.com/office/word/2015/wordml/symex" xmlns:wpg="http://schemas.microsoft.com/office/word/2010/wordprocessingGroup" xmlns:wpi="http://schemas.microsoft.com/office/word/2010/wordprocessingInk" xmlns:wne="http://schemas.microsoft.com/office/word/2006/wordml" xmlns:wps="http://schemas.microsoft.com/office/word/2010/wordprocessingShape" mc:Ignorable="w14 w15 w16se w16cid wp14">
   <w:p>
     <w:pPr>
       <w:spacing w:after="0"/>
@@ -2014,7 +2036,7 @@
 </file>
 
 <file path=word/numbering.xml><?xml version="1.0" encoding="utf-8"?>
-<w:numbering xmlns:wpc="http://schemas.microsoft.com/office/word/2010/wordprocessingCanvas" xmlns:cx="http://schemas.microsoft.com/office/drawing/2014/chartex" xmlns:cx1="http://schemas.microsoft.com/office/drawing/2015/9/8/chartex" xmlns:cx2="http://schemas.microsoft.com/office/drawing/2015/10/21/chartex" xmlns:cx3="http://schemas.microsoft.com/office/drawing/2016/5/9/chartex" xmlns:cx4="http://schemas.microsoft.com/office/drawing/2016/5/10/chartex" xmlns:cx5="http://schemas.microsoft.com/office/drawing/2016/5/11/chartex" xmlns:cx6="http://schemas.microsoft.com/office/drawing/2016/5/12/chartex" xmlns:cx7="http://schemas.microsoft.com/office/drawing/2016/5/13/chartex" xmlns:cx8="http://schemas.microsoft.com/office/drawing/2016/5/14/chartex" xmlns:mc="http://schemas.openxmlformats.org/markup-compatibility/2006" xmlns:aink="http://schemas.microsoft.com/office/drawing/2016/ink" xmlns:am3d="http://schemas.microsoft.com/office/drawing/2017/model3d" xmlns:o="urn:schemas-microsoft-com:office:office" xmlns:r="http://schemas.openxmlformats.org/officeDocument/2006/relationships" xmlns:m="http://schemas.openxmlformats.org/officeDocument/2006/math" xmlns:v="urn:schemas-microsoft-com:vml" xmlns:wp14="http://schemas.microsoft.com/office/word/2010/wordprocessingDrawing" xmlns:wp="http://schemas.openxmlformats.org/drawingml/2006/wordprocessingDrawing" xmlns:w10="urn:schemas-microsoft-com:office:word" xmlns:w="http://schemas.openxmlformats.org/wordprocessingml/2006/main" xmlns:w14="http://schemas.microsoft.com/office/word/2010/wordml" xmlns:w15="http://schemas.microsoft.com/office/word/2012/wordml" xmlns:w16cex="http://schemas.microsoft.com/office/word/2018/wordml/cex" xmlns:w16cid="http://schemas.microsoft.com/office/word/2016/wordml/cid" xmlns:w16="http://schemas.microsoft.com/office/word/2018/wordml" xmlns:w16se="http://schemas.microsoft.com/office/word/2015/wordml/symex" xmlns:wpg="http://schemas.microsoft.com/office/word/2010/wordprocessingGroup" xmlns:wpi="http://schemas.microsoft.com/office/word/2010/wordprocessingInk" xmlns:wne="http://schemas.microsoft.com/office/word/2006/wordml" xmlns:wps="http://schemas.microsoft.com/office/word/2010/wordprocessingShape" mc:Ignorable="w14 w15 w16se w16cid w16 w16cex wp14">
+<w:numbering xmlns:wpc="http://schemas.microsoft.com/office/word/2010/wordprocessingCanvas" xmlns:cx="http://schemas.microsoft.com/office/drawing/2014/chartex" xmlns:cx1="http://schemas.microsoft.com/office/drawing/2015/9/8/chartex" xmlns:cx2="http://schemas.microsoft.com/office/drawing/2015/10/21/chartex" xmlns:cx3="http://schemas.microsoft.com/office/drawing/2016/5/9/chartex" xmlns:cx4="http://schemas.microsoft.com/office/drawing/2016/5/10/chartex" xmlns:cx5="http://schemas.microsoft.com/office/drawing/2016/5/11/chartex" xmlns:cx6="http://schemas.microsoft.com/office/drawing/2016/5/12/chartex" xmlns:cx7="http://schemas.microsoft.com/office/drawing/2016/5/13/chartex" xmlns:cx8="http://schemas.microsoft.com/office/drawing/2016/5/14/chartex" xmlns:mc="http://schemas.openxmlformats.org/markup-compatibility/2006" xmlns:aink="http://schemas.microsoft.com/office/drawing/2016/ink" xmlns:am3d="http://schemas.microsoft.com/office/drawing/2017/model3d" xmlns:o="urn:schemas-microsoft-com:office:office" xmlns:r="http://schemas.openxmlformats.org/officeDocument/2006/relationships" xmlns:m="http://schemas.openxmlformats.org/officeDocument/2006/math" xmlns:v="urn:schemas-microsoft-com:vml" xmlns:wp14="http://schemas.microsoft.com/office/word/2010/wordprocessingDrawing" xmlns:wp="http://schemas.openxmlformats.org/drawingml/2006/wordprocessingDrawing" xmlns:w10="urn:schemas-microsoft-com:office:word" xmlns:w="http://schemas.openxmlformats.org/wordprocessingml/2006/main" xmlns:w14="http://schemas.microsoft.com/office/word/2010/wordml" xmlns:w15="http://schemas.microsoft.com/office/word/2012/wordml" xmlns:w16cid="http://schemas.microsoft.com/office/word/2016/wordml/cid" xmlns:w16se="http://schemas.microsoft.com/office/word/2015/wordml/symex" xmlns:wpg="http://schemas.microsoft.com/office/word/2010/wordprocessingGroup" xmlns:wpi="http://schemas.microsoft.com/office/word/2010/wordprocessingInk" xmlns:wne="http://schemas.microsoft.com/office/word/2006/wordml" xmlns:wps="http://schemas.microsoft.com/office/word/2010/wordprocessingShape" mc:Ignorable="w14 w15 w16se w16cid wp14">
   <w:abstractNum w:abstractNumId="0" w15:restartNumberingAfterBreak="0">
     <w:nsid w:val="056B01F9"/>
     <w:multiLevelType w:val="hybridMultilevel"/>
@@ -3015,7 +3037,7 @@
 </file>
 
 <file path=word/styles.xml><?xml version="1.0" encoding="utf-8"?>
-<w:styles xmlns:mc="http://schemas.openxmlformats.org/markup-compatibility/2006" xmlns:r="http://schemas.openxmlformats.org/officeDocument/2006/relationships" xmlns:w="http://schemas.openxmlformats.org/wordprocessingml/2006/main" xmlns:w14="http://schemas.microsoft.com/office/word/2010/wordml" xmlns:w15="http://schemas.microsoft.com/office/word/2012/wordml" xmlns:w16cex="http://schemas.microsoft.com/office/word/2018/wordml/cex" xmlns:w16cid="http://schemas.microsoft.com/office/word/2016/wordml/cid" xmlns:w16="http://schemas.microsoft.com/office/word/2018/wordml" xmlns:w16se="http://schemas.microsoft.com/office/word/2015/wordml/symex" mc:Ignorable="w14 w15 w16se w16cid w16 w16cex">
+<w:styles xmlns:mc="http://schemas.openxmlformats.org/markup-compatibility/2006" xmlns:r="http://schemas.openxmlformats.org/officeDocument/2006/relationships" xmlns:w="http://schemas.openxmlformats.org/wordprocessingml/2006/main" xmlns:w14="http://schemas.microsoft.com/office/word/2010/wordml" xmlns:w15="http://schemas.microsoft.com/office/word/2012/wordml" xmlns:w16cid="http://schemas.microsoft.com/office/word/2016/wordml/cid" xmlns:w16se="http://schemas.microsoft.com/office/word/2015/wordml/symex" mc:Ignorable="w14 w15 w16se w16cid">
   <w:docDefaults>
     <w:rPrDefault>
       <w:rPr>
@@ -3032,7 +3054,7 @@
       </w:pPr>
     </w:pPrDefault>
   </w:docDefaults>
-  <w:latentStyles w:defLockedState="0" w:defUIPriority="99" w:defSemiHidden="0" w:defUnhideWhenUsed="0" w:defQFormat="0" w:count="376">
+  <w:latentStyles w:defLockedState="0" w:defUIPriority="99" w:defSemiHidden="0" w:defUnhideWhenUsed="0" w:defQFormat="0" w:count="377">
     <w:lsdException w:name="Normal" w:uiPriority="0" w:qFormat="1"/>
     <w:lsdException w:name="heading 1" w:uiPriority="9" w:qFormat="1"/>
     <w:lsdException w:name="heading 2" w:semiHidden="1" w:uiPriority="9" w:unhideWhenUsed="1" w:qFormat="1"/>
@@ -3138,7 +3160,6 @@
     <w:lsdException w:name="HTML Sample" w:semiHidden="1" w:unhideWhenUsed="1"/>
     <w:lsdException w:name="HTML Typewriter" w:semiHidden="1" w:unhideWhenUsed="1"/>
     <w:lsdException w:name="HTML Variable" w:semiHidden="1" w:unhideWhenUsed="1"/>
-    <w:lsdException w:name="Normal Table" w:semiHidden="1" w:unhideWhenUsed="1"/>
     <w:lsdException w:name="annotation subject" w:semiHidden="1" w:unhideWhenUsed="1"/>
     <w:lsdException w:name="No List" w:semiHidden="1" w:unhideWhenUsed="1"/>
     <w:lsdException w:name="Outline List 1" w:semiHidden="1" w:unhideWhenUsed="1"/>
@@ -3185,10 +3206,8 @@
     <w:lsdException w:name="Table Subtle 2" w:semiHidden="1" w:unhideWhenUsed="1"/>
     <w:lsdException w:name="Table Web 1" w:semiHidden="1" w:unhideWhenUsed="1"/>
     <w:lsdException w:name="Table Web 2" w:semiHidden="1" w:unhideWhenUsed="1"/>
-    <w:lsdException w:name="Table Web 3" w:semiHidden="1" w:unhideWhenUsed="1"/>
     <w:lsdException w:name="Balloon Text" w:semiHidden="1" w:unhideWhenUsed="1"/>
     <w:lsdException w:name="Table Grid" w:uiPriority="39"/>
-    <w:lsdException w:name="Table Theme" w:semiHidden="1" w:unhideWhenUsed="1"/>
     <w:lsdException w:name="Placeholder Text" w:semiHidden="1"/>
     <w:lsdException w:name="No Spacing" w:uiPriority="1" w:qFormat="1"/>
     <w:lsdException w:name="Light Shading" w:uiPriority="60"/>
@@ -3409,6 +3428,7 @@
     <w:lsdException w:name="Hashtag" w:semiHidden="1" w:unhideWhenUsed="1"/>
     <w:lsdException w:name="Unresolved Mention" w:semiHidden="1" w:unhideWhenUsed="1"/>
     <w:lsdException w:name="Smart Link" w:semiHidden="1" w:unhideWhenUsed="1"/>
+    <w:lsdException w:name="Smart Link Error" w:semiHidden="1" w:unhideWhenUsed="1"/>
   </w:latentStyles>
   <w:style w:type="paragraph" w:default="1" w:styleId="Normal">
     <w:name w:val="Normal"/>
@@ -4113,7 +4133,7 @@
 </file>
 
 <file path=customXml/itemProps1.xml><?xml version="1.0" encoding="utf-8"?>
-<ds:datastoreItem xmlns:ds="http://schemas.openxmlformats.org/officeDocument/2006/customXml" ds:itemID="{56D5DDB8-534A-478A-9241-E51B9B1F7295}">
+<ds:datastoreItem xmlns:ds="http://schemas.openxmlformats.org/officeDocument/2006/customXml" ds:itemID="{3D879C46-272E-407E-803B-AAC5D2769C65}">
   <ds:schemaRefs>
     <ds:schemaRef ds:uri="http://schemas.openxmlformats.org/officeDocument/2006/bibliography"/>
   </ds:schemaRefs>

</xml_diff>